<commit_message>
Corrección documentación iteración render
</commit_message>
<xml_diff>
--- a/Documentacion/Desarrollo/Entrega 1.docx
+++ b/Documentacion/Desarrollo/Entrega 1.docx
@@ -1,6 +1,6 @@
 
 <file path=word/document.xml><?xml version="1.0" encoding="utf-8"?>
-<w:document xmlns:wpc="http://schemas.microsoft.com/office/word/2010/wordprocessingCanvas" xmlns:cx="http://schemas.microsoft.com/office/drawing/2014/chartex" xmlns:cx1="http://schemas.microsoft.com/office/drawing/2015/9/8/chartex" xmlns:mc="http://schemas.openxmlformats.org/markup-compatibility/2006" xmlns:o="urn:schemas-microsoft-com:office:office" xmlns:r="http://schemas.openxmlformats.org/officeDocument/2006/relationships" xmlns:m="http://schemas.openxmlformats.org/officeDocument/2006/math" xmlns:v="urn:schemas-microsoft-com:vml" xmlns:wp14="http://schemas.microsoft.com/office/word/2010/wordprocessingDrawing" xmlns:wp="http://schemas.openxmlformats.org/drawingml/2006/wordprocessingDrawing" xmlns:w10="urn:schemas-microsoft-com:office:word" xmlns:w="http://schemas.openxmlformats.org/wordprocessingml/2006/main" xmlns:w14="http://schemas.microsoft.com/office/word/2010/wordml" xmlns:w15="http://schemas.microsoft.com/office/word/2012/wordml" xmlns:w16se="http://schemas.microsoft.com/office/word/2015/wordml/symex" xmlns:wpg="http://schemas.microsoft.com/office/word/2010/wordprocessingGroup" xmlns:wpi="http://schemas.microsoft.com/office/word/2010/wordprocessingInk" xmlns:wne="http://schemas.microsoft.com/office/word/2006/wordml" xmlns:wps="http://schemas.microsoft.com/office/word/2010/wordprocessingShape" mc:Ignorable="w14 w15 w16se wp14">
+<w:document xmlns:wpc="http://schemas.microsoft.com/office/word/2010/wordprocessingCanvas" xmlns:cx="http://schemas.microsoft.com/office/drawing/2014/chartex" xmlns:cx1="http://schemas.microsoft.com/office/drawing/2015/9/8/chartex" xmlns:cx2="http://schemas.microsoft.com/office/drawing/2015/10/21/chartex" xmlns:mc="http://schemas.openxmlformats.org/markup-compatibility/2006" xmlns:o="urn:schemas-microsoft-com:office:office" xmlns:r="http://schemas.openxmlformats.org/officeDocument/2006/relationships" xmlns:m="http://schemas.openxmlformats.org/officeDocument/2006/math" xmlns:v="urn:schemas-microsoft-com:vml" xmlns:wp14="http://schemas.microsoft.com/office/word/2010/wordprocessingDrawing" xmlns:wp="http://schemas.openxmlformats.org/drawingml/2006/wordprocessingDrawing" xmlns:w10="urn:schemas-microsoft-com:office:word" xmlns:w="http://schemas.openxmlformats.org/wordprocessingml/2006/main" xmlns:w14="http://schemas.microsoft.com/office/word/2010/wordml" xmlns:w15="http://schemas.microsoft.com/office/word/2012/wordml" xmlns:w16se="http://schemas.microsoft.com/office/word/2015/wordml/symex" xmlns:wpg="http://schemas.microsoft.com/office/word/2010/wordprocessingGroup" xmlns:wpi="http://schemas.microsoft.com/office/word/2010/wordprocessingInk" xmlns:wne="http://schemas.microsoft.com/office/word/2006/wordml" xmlns:wps="http://schemas.microsoft.com/office/word/2010/wordprocessingShape" mc:Ignorable="w14 w15 w16se wp14">
   <w:body>
     <w:p>
       <w:pPr>
@@ -510,8 +510,6 @@
               </w:rPr>
               <w:t>Guía Básica</w:t>
             </w:r>
-            <w:bookmarkStart w:id="4" w:name="_GoBack"/>
-            <w:bookmarkEnd w:id="4"/>
             <w:r>
               <w:rPr>
                 <w:noProof/>
@@ -2095,40 +2093,40 @@
       <w:pPr>
         <w:pStyle w:val="Heading1"/>
       </w:pPr>
-      <w:bookmarkStart w:id="5" w:name="_Toc451855992"/>
+      <w:bookmarkStart w:id="4" w:name="_Toc451855992"/>
       <w:r>
         <w:lastRenderedPageBreak/>
         <w:t>Proyecto Videojuego Web</w:t>
+      </w:r>
+      <w:bookmarkEnd w:id="4"/>
+    </w:p>
+    <w:p/>
+    <w:p>
+      <w:pPr>
+        <w:pStyle w:val="Heading2"/>
+      </w:pPr>
+      <w:bookmarkStart w:id="5" w:name="_Toc451855993"/>
+      <w:r>
+        <w:t>Guía Básica</w:t>
       </w:r>
       <w:bookmarkEnd w:id="5"/>
     </w:p>
     <w:p/>
     <w:p>
       <w:pPr>
-        <w:pStyle w:val="Heading2"/>
-      </w:pPr>
-      <w:bookmarkStart w:id="6" w:name="_Toc451855993"/>
-      <w:r>
-        <w:t>Guía Básica</w:t>
-      </w:r>
-      <w:bookmarkEnd w:id="6"/>
-    </w:p>
-    <w:p/>
-    <w:p>
-      <w:pPr>
         <w:pStyle w:val="Heading3"/>
         <w:rPr>
           <w:rFonts w:eastAsiaTheme="minorEastAsia"/>
         </w:rPr>
       </w:pPr>
-      <w:bookmarkStart w:id="7" w:name="_Toc451855994"/>
+      <w:bookmarkStart w:id="6" w:name="_Toc451855994"/>
       <w:r>
         <w:rPr>
           <w:rFonts w:eastAsiaTheme="minorEastAsia"/>
         </w:rPr>
         <w:t>1 - NOMBRE DEL PROYECTO:</w:t>
       </w:r>
-      <w:bookmarkEnd w:id="7"/>
+      <w:bookmarkEnd w:id="6"/>
     </w:p>
     <w:p/>
     <w:p>
@@ -2155,14 +2153,14 @@
           <w:rFonts w:eastAsiaTheme="minorEastAsia"/>
         </w:rPr>
       </w:pPr>
-      <w:bookmarkStart w:id="8" w:name="_Toc451855995"/>
+      <w:bookmarkStart w:id="7" w:name="_Toc451855995"/>
       <w:r>
         <w:rPr>
           <w:rFonts w:eastAsiaTheme="minorEastAsia"/>
         </w:rPr>
         <w:t>2 - SIGLAS DEL PROYECTO:</w:t>
       </w:r>
-      <w:bookmarkEnd w:id="8"/>
+      <w:bookmarkEnd w:id="7"/>
     </w:p>
     <w:p/>
     <w:p/>
@@ -2170,14 +2168,14 @@
       <w:pPr>
         <w:pStyle w:val="Heading3"/>
       </w:pPr>
-      <w:bookmarkStart w:id="9" w:name="_Toc451855996"/>
+      <w:bookmarkStart w:id="8" w:name="_Toc451855996"/>
       <w:r>
         <w:rPr>
           <w:rFonts w:eastAsiaTheme="minorEastAsia"/>
         </w:rPr>
         <w:t>3 - DESCRIPCIÓN DEL PROYECTO:</w:t>
       </w:r>
-      <w:bookmarkEnd w:id="9"/>
+      <w:bookmarkEnd w:id="8"/>
     </w:p>
     <w:p/>
     <w:p>
@@ -2352,14 +2350,14 @@
           <w:rFonts w:eastAsiaTheme="minorEastAsia"/>
         </w:rPr>
       </w:pPr>
-      <w:bookmarkStart w:id="10" w:name="_Toc451855997"/>
+      <w:bookmarkStart w:id="9" w:name="_Toc451855997"/>
       <w:r>
         <w:rPr>
           <w:rFonts w:eastAsiaTheme="minorEastAsia"/>
         </w:rPr>
         <w:t>4 - OBJETIVOS DEL PROYECTO:</w:t>
       </w:r>
-      <w:bookmarkEnd w:id="10"/>
+      <w:bookmarkEnd w:id="9"/>
     </w:p>
     <w:p/>
     <w:p>
@@ -2526,14 +2524,14 @@
           <w:rFonts w:eastAsiaTheme="minorEastAsia"/>
         </w:rPr>
       </w:pPr>
-      <w:bookmarkStart w:id="11" w:name="_Toc451855998"/>
+      <w:bookmarkStart w:id="10" w:name="_Toc451855998"/>
       <w:r>
         <w:rPr>
           <w:rFonts w:eastAsiaTheme="minorEastAsia"/>
         </w:rPr>
         <w:t>5 - DEFINICIÓN DE REQUERIMIENTOS DEL PROYECTO/PRODUCTO:</w:t>
       </w:r>
-      <w:bookmarkEnd w:id="11"/>
+      <w:bookmarkEnd w:id="10"/>
     </w:p>
     <w:p/>
     <w:p>
@@ -2851,14 +2849,14 @@
           <w:rFonts w:eastAsiaTheme="minorEastAsia" w:cs="Times New Roman"/>
         </w:rPr>
       </w:pPr>
-      <w:bookmarkStart w:id="12" w:name="_Toc451855999"/>
+      <w:bookmarkStart w:id="11" w:name="_Toc451855999"/>
       <w:r>
         <w:rPr>
           <w:rFonts w:eastAsiaTheme="minorEastAsia"/>
         </w:rPr>
         <w:t>6 - ALCANCE:</w:t>
       </w:r>
-      <w:bookmarkEnd w:id="12"/>
+      <w:bookmarkEnd w:id="11"/>
     </w:p>
     <w:p/>
     <w:p>
@@ -2902,7 +2900,7 @@
           <w:rFonts w:eastAsiaTheme="minorEastAsia"/>
         </w:rPr>
       </w:pPr>
-      <w:bookmarkStart w:id="13" w:name="_Toc451856000"/>
+      <w:bookmarkStart w:id="12" w:name="_Toc451856000"/>
       <w:r>
         <w:rPr>
           <w:rFonts w:eastAsiaTheme="minorEastAsia"/>
@@ -2910,7 +2908,7 @@
         <w:lastRenderedPageBreak/>
         <w:t>7 - CRONOGRAMA DE HITOS DEL PROYECTO:</w:t>
       </w:r>
-      <w:bookmarkEnd w:id="13"/>
+      <w:bookmarkEnd w:id="12"/>
     </w:p>
     <w:p/>
     <w:p>
@@ -2976,14 +2974,14 @@
       <w:pPr>
         <w:pStyle w:val="Heading3"/>
       </w:pPr>
-      <w:bookmarkStart w:id="14" w:name="_Toc451856001"/>
+      <w:bookmarkStart w:id="13" w:name="_Toc451856001"/>
       <w:r>
         <w:rPr>
           <w:rFonts w:eastAsiaTheme="minorEastAsia"/>
         </w:rPr>
         <w:t>8 - CRITERIOS DE ACEPTACIÓN DEL PRODUCTO:</w:t>
       </w:r>
-      <w:bookmarkEnd w:id="14"/>
+      <w:bookmarkEnd w:id="13"/>
     </w:p>
     <w:p/>
     <w:p>
@@ -3086,7 +3084,7 @@
           <w:rFonts w:eastAsiaTheme="minorEastAsia"/>
         </w:rPr>
       </w:pPr>
-      <w:bookmarkStart w:id="15" w:name="_Toc451856002"/>
+      <w:bookmarkStart w:id="14" w:name="_Toc451856002"/>
       <w:r>
         <w:rPr>
           <w:rFonts w:eastAsiaTheme="minorEastAsia"/>
@@ -3099,7 +3097,7 @@
         </w:rPr>
         <w:t xml:space="preserve"> - RESTRICCIONES DEL PROYECTO:</w:t>
       </w:r>
-      <w:bookmarkEnd w:id="15"/>
+      <w:bookmarkEnd w:id="14"/>
     </w:p>
     <w:p/>
     <w:p>
@@ -3203,7 +3201,7 @@
       <w:pPr>
         <w:pStyle w:val="Heading2"/>
       </w:pPr>
-      <w:bookmarkStart w:id="16" w:name="_Toc451856003"/>
+      <w:bookmarkStart w:id="15" w:name="_Toc451856003"/>
       <w:r>
         <w:t xml:space="preserve">Project </w:t>
       </w:r>
@@ -3211,7 +3209,7 @@
       <w:r>
         <w:t>Charter</w:t>
       </w:r>
-      <w:bookmarkEnd w:id="16"/>
+      <w:bookmarkEnd w:id="15"/>
       <w:proofErr w:type="spellEnd"/>
     </w:p>
     <w:p>
@@ -10992,7 +10990,7 @@
       <w:pPr>
         <w:pStyle w:val="Heading2"/>
       </w:pPr>
-      <w:bookmarkStart w:id="17" w:name="_Toc451856004"/>
+      <w:bookmarkStart w:id="16" w:name="_Toc451856004"/>
       <w:proofErr w:type="spellStart"/>
       <w:r>
         <w:t>Scope</w:t>
@@ -11005,7 +11003,7 @@
       <w:r>
         <w:t>Statement</w:t>
       </w:r>
-      <w:bookmarkEnd w:id="17"/>
+      <w:bookmarkEnd w:id="16"/>
       <w:proofErr w:type="spellEnd"/>
     </w:p>
     <w:p/>
@@ -13054,7 +13052,7 @@
       <w:pPr>
         <w:pStyle w:val="Heading2"/>
       </w:pPr>
-      <w:bookmarkStart w:id="18" w:name="_Toc451856005"/>
+      <w:bookmarkStart w:id="17" w:name="_Toc451856005"/>
       <w:r>
         <w:t xml:space="preserve">Registro de </w:t>
       </w:r>
@@ -13062,7 +13060,7 @@
       <w:r>
         <w:t>Stakeholders</w:t>
       </w:r>
-      <w:bookmarkEnd w:id="18"/>
+      <w:bookmarkEnd w:id="17"/>
       <w:proofErr w:type="spellEnd"/>
     </w:p>
     <w:p/>
@@ -17800,7 +17798,7 @@
       <w:pPr>
         <w:pStyle w:val="Heading1"/>
       </w:pPr>
-      <w:bookmarkStart w:id="19" w:name="_Toc451856006"/>
+      <w:bookmarkStart w:id="18" w:name="_Toc451856006"/>
       <w:r>
         <w:lastRenderedPageBreak/>
         <w:t xml:space="preserve">Iteración </w:t>
@@ -17809,7 +17807,7 @@
       <w:r>
         <w:t>Rendering</w:t>
       </w:r>
-      <w:bookmarkEnd w:id="19"/>
+      <w:bookmarkEnd w:id="18"/>
       <w:proofErr w:type="spellEnd"/>
     </w:p>
     <w:p/>
@@ -17817,7 +17815,7 @@
       <w:pPr>
         <w:pStyle w:val="Heading2"/>
       </w:pPr>
-      <w:bookmarkStart w:id="20" w:name="_Toc451856007"/>
+      <w:bookmarkStart w:id="19" w:name="_Toc451856007"/>
       <w:r>
         <w:t xml:space="preserve">Documentación </w:t>
       </w:r>
@@ -17825,7 +17823,7 @@
       <w:r>
         <w:t>Iconix</w:t>
       </w:r>
-      <w:bookmarkEnd w:id="20"/>
+      <w:bookmarkEnd w:id="19"/>
       <w:proofErr w:type="spellEnd"/>
     </w:p>
     <w:p/>
@@ -17833,7 +17831,7 @@
       <w:pPr>
         <w:pStyle w:val="Heading3"/>
       </w:pPr>
-      <w:bookmarkStart w:id="21" w:name="_Toc451856008"/>
+      <w:bookmarkStart w:id="20" w:name="_Toc451856008"/>
       <w:r>
         <w:t xml:space="preserve">Caso de uso </w:t>
       </w:r>
@@ -17841,7 +17839,7 @@
       <w:r>
         <w:t>core</w:t>
       </w:r>
-      <w:bookmarkEnd w:id="21"/>
+      <w:bookmarkEnd w:id="20"/>
       <w:proofErr w:type="spellEnd"/>
     </w:p>
     <w:p/>
@@ -18645,6 +18643,17 @@
               </w:rPr>
               <w:t>Usuario</w:t>
             </w:r>
+            <w:r>
+              <w:rPr>
+                <w:rFonts w:ascii="Arial" w:eastAsia="Times New Roman" w:hAnsi="Arial" w:cs="Arial"/>
+                <w:sz w:val="20"/>
+                <w:szCs w:val="20"/>
+                <w:lang w:eastAsia="es-AR"/>
+              </w:rPr>
+              <w:t>, Sistema</w:t>
+            </w:r>
+            <w:bookmarkStart w:id="21" w:name="_GoBack"/>
+            <w:bookmarkEnd w:id="21"/>
           </w:p>
         </w:tc>
       </w:tr>
@@ -19981,7 +19990,7 @@
 </file>
 
 <file path=word/endnotes.xml><?xml version="1.0" encoding="utf-8"?>
-<w:endnotes xmlns:wpc="http://schemas.microsoft.com/office/word/2010/wordprocessingCanvas" xmlns:cx="http://schemas.microsoft.com/office/drawing/2014/chartex" xmlns:cx1="http://schemas.microsoft.com/office/drawing/2015/9/8/chartex" xmlns:mc="http://schemas.openxmlformats.org/markup-compatibility/2006" xmlns:o="urn:schemas-microsoft-com:office:office" xmlns:r="http://schemas.openxmlformats.org/officeDocument/2006/relationships" xmlns:m="http://schemas.openxmlformats.org/officeDocument/2006/math" xmlns:v="urn:schemas-microsoft-com:vml" xmlns:wp14="http://schemas.microsoft.com/office/word/2010/wordprocessingDrawing" xmlns:wp="http://schemas.openxmlformats.org/drawingml/2006/wordprocessingDrawing" xmlns:w10="urn:schemas-microsoft-com:office:word" xmlns:w="http://schemas.openxmlformats.org/wordprocessingml/2006/main" xmlns:w14="http://schemas.microsoft.com/office/word/2010/wordml" xmlns:w15="http://schemas.microsoft.com/office/word/2012/wordml" xmlns:w16se="http://schemas.microsoft.com/office/word/2015/wordml/symex" xmlns:wpg="http://schemas.microsoft.com/office/word/2010/wordprocessingGroup" xmlns:wpi="http://schemas.microsoft.com/office/word/2010/wordprocessingInk" xmlns:wne="http://schemas.microsoft.com/office/word/2006/wordml" xmlns:wps="http://schemas.microsoft.com/office/word/2010/wordprocessingShape" mc:Ignorable="w14 w15 w16se wp14">
+<w:endnotes xmlns:wpc="http://schemas.microsoft.com/office/word/2010/wordprocessingCanvas" xmlns:cx="http://schemas.microsoft.com/office/drawing/2014/chartex" xmlns:cx1="http://schemas.microsoft.com/office/drawing/2015/9/8/chartex" xmlns:cx2="http://schemas.microsoft.com/office/drawing/2015/10/21/chartex" xmlns:mc="http://schemas.openxmlformats.org/markup-compatibility/2006" xmlns:o="urn:schemas-microsoft-com:office:office" xmlns:r="http://schemas.openxmlformats.org/officeDocument/2006/relationships" xmlns:m="http://schemas.openxmlformats.org/officeDocument/2006/math" xmlns:v="urn:schemas-microsoft-com:vml" xmlns:wp14="http://schemas.microsoft.com/office/word/2010/wordprocessingDrawing" xmlns:wp="http://schemas.openxmlformats.org/drawingml/2006/wordprocessingDrawing" xmlns:w10="urn:schemas-microsoft-com:office:word" xmlns:w="http://schemas.openxmlformats.org/wordprocessingml/2006/main" xmlns:w14="http://schemas.microsoft.com/office/word/2010/wordml" xmlns:w15="http://schemas.microsoft.com/office/word/2012/wordml" xmlns:w16se="http://schemas.microsoft.com/office/word/2015/wordml/symex" xmlns:wpg="http://schemas.microsoft.com/office/word/2010/wordprocessingGroup" xmlns:wpi="http://schemas.microsoft.com/office/word/2010/wordprocessingInk" xmlns:wne="http://schemas.microsoft.com/office/word/2006/wordml" xmlns:wps="http://schemas.microsoft.com/office/word/2010/wordprocessingShape" mc:Ignorable="w14 w15 w16se wp14">
   <w:endnote w:type="separator" w:id="-1">
     <w:p>
       <w:pPr>
@@ -20006,7 +20015,7 @@
 </file>
 
 <file path=word/footer1.xml><?xml version="1.0" encoding="utf-8"?>
-<w:ftr xmlns:wpc="http://schemas.microsoft.com/office/word/2010/wordprocessingCanvas" xmlns:cx="http://schemas.microsoft.com/office/drawing/2014/chartex" xmlns:cx1="http://schemas.microsoft.com/office/drawing/2015/9/8/chartex" xmlns:mc="http://schemas.openxmlformats.org/markup-compatibility/2006" xmlns:o="urn:schemas-microsoft-com:office:office" xmlns:r="http://schemas.openxmlformats.org/officeDocument/2006/relationships" xmlns:m="http://schemas.openxmlformats.org/officeDocument/2006/math" xmlns:v="urn:schemas-microsoft-com:vml" xmlns:wp14="http://schemas.microsoft.com/office/word/2010/wordprocessingDrawing" xmlns:wp="http://schemas.openxmlformats.org/drawingml/2006/wordprocessingDrawing" xmlns:w10="urn:schemas-microsoft-com:office:word" xmlns:w="http://schemas.openxmlformats.org/wordprocessingml/2006/main" xmlns:w14="http://schemas.microsoft.com/office/word/2010/wordml" xmlns:w15="http://schemas.microsoft.com/office/word/2012/wordml" xmlns:w16se="http://schemas.microsoft.com/office/word/2015/wordml/symex" xmlns:wpg="http://schemas.microsoft.com/office/word/2010/wordprocessingGroup" xmlns:wpi="http://schemas.microsoft.com/office/word/2010/wordprocessingInk" xmlns:wne="http://schemas.microsoft.com/office/word/2006/wordml" xmlns:wps="http://schemas.microsoft.com/office/word/2010/wordprocessingShape" mc:Ignorable="w14 w15 w16se wp14">
+<w:ftr xmlns:wpc="http://schemas.microsoft.com/office/word/2010/wordprocessingCanvas" xmlns:cx="http://schemas.microsoft.com/office/drawing/2014/chartex" xmlns:cx1="http://schemas.microsoft.com/office/drawing/2015/9/8/chartex" xmlns:cx2="http://schemas.microsoft.com/office/drawing/2015/10/21/chartex" xmlns:mc="http://schemas.openxmlformats.org/markup-compatibility/2006" xmlns:o="urn:schemas-microsoft-com:office:office" xmlns:r="http://schemas.openxmlformats.org/officeDocument/2006/relationships" xmlns:m="http://schemas.openxmlformats.org/officeDocument/2006/math" xmlns:v="urn:schemas-microsoft-com:vml" xmlns:wp14="http://schemas.microsoft.com/office/word/2010/wordprocessingDrawing" xmlns:wp="http://schemas.openxmlformats.org/drawingml/2006/wordprocessingDrawing" xmlns:w10="urn:schemas-microsoft-com:office:word" xmlns:w="http://schemas.openxmlformats.org/wordprocessingml/2006/main" xmlns:w14="http://schemas.microsoft.com/office/word/2010/wordml" xmlns:w15="http://schemas.microsoft.com/office/word/2012/wordml" xmlns:w16se="http://schemas.microsoft.com/office/word/2015/wordml/symex" xmlns:wpg="http://schemas.microsoft.com/office/word/2010/wordprocessingGroup" xmlns:wpi="http://schemas.microsoft.com/office/word/2010/wordprocessingInk" xmlns:wne="http://schemas.microsoft.com/office/word/2006/wordml" xmlns:wps="http://schemas.microsoft.com/office/word/2010/wordprocessingShape" mc:Ignorable="w14 w15 w16se wp14">
   <w:sdt>
     <w:sdtPr>
       <w:id w:val="827100809"/>
@@ -20015,6 +20024,7 @@
         <w:docPartUnique/>
       </w:docPartObj>
     </w:sdtPr>
+    <w:sdtEndPr/>
     <w:sdtContent>
       <w:sdt>
         <w:sdtPr>
@@ -20024,6 +20034,7 @@
             <w:docPartUnique/>
           </w:docPartObj>
         </w:sdtPr>
+        <w:sdtEndPr/>
         <w:sdtContent>
           <w:p>
             <w:pPr>
@@ -20078,7 +20089,7 @@
                 <w:bCs/>
                 <w:noProof/>
               </w:rPr>
-              <w:t>2</w:t>
+              <w:t>17</w:t>
             </w:r>
             <w:r>
               <w:rPr>
@@ -20147,7 +20158,7 @@
 </file>
 
 <file path=word/footnotes.xml><?xml version="1.0" encoding="utf-8"?>
-<w:footnotes xmlns:wpc="http://schemas.microsoft.com/office/word/2010/wordprocessingCanvas" xmlns:cx="http://schemas.microsoft.com/office/drawing/2014/chartex" xmlns:cx1="http://schemas.microsoft.com/office/drawing/2015/9/8/chartex" xmlns:mc="http://schemas.openxmlformats.org/markup-compatibility/2006" xmlns:o="urn:schemas-microsoft-com:office:office" xmlns:r="http://schemas.openxmlformats.org/officeDocument/2006/relationships" xmlns:m="http://schemas.openxmlformats.org/officeDocument/2006/math" xmlns:v="urn:schemas-microsoft-com:vml" xmlns:wp14="http://schemas.microsoft.com/office/word/2010/wordprocessingDrawing" xmlns:wp="http://schemas.openxmlformats.org/drawingml/2006/wordprocessingDrawing" xmlns:w10="urn:schemas-microsoft-com:office:word" xmlns:w="http://schemas.openxmlformats.org/wordprocessingml/2006/main" xmlns:w14="http://schemas.microsoft.com/office/word/2010/wordml" xmlns:w15="http://schemas.microsoft.com/office/word/2012/wordml" xmlns:w16se="http://schemas.microsoft.com/office/word/2015/wordml/symex" xmlns:wpg="http://schemas.microsoft.com/office/word/2010/wordprocessingGroup" xmlns:wpi="http://schemas.microsoft.com/office/word/2010/wordprocessingInk" xmlns:wne="http://schemas.microsoft.com/office/word/2006/wordml" xmlns:wps="http://schemas.microsoft.com/office/word/2010/wordprocessingShape" mc:Ignorable="w14 w15 w16se wp14">
+<w:footnotes xmlns:wpc="http://schemas.microsoft.com/office/word/2010/wordprocessingCanvas" xmlns:cx="http://schemas.microsoft.com/office/drawing/2014/chartex" xmlns:cx1="http://schemas.microsoft.com/office/drawing/2015/9/8/chartex" xmlns:cx2="http://schemas.microsoft.com/office/drawing/2015/10/21/chartex" xmlns:mc="http://schemas.openxmlformats.org/markup-compatibility/2006" xmlns:o="urn:schemas-microsoft-com:office:office" xmlns:r="http://schemas.openxmlformats.org/officeDocument/2006/relationships" xmlns:m="http://schemas.openxmlformats.org/officeDocument/2006/math" xmlns:v="urn:schemas-microsoft-com:vml" xmlns:wp14="http://schemas.microsoft.com/office/word/2010/wordprocessingDrawing" xmlns:wp="http://schemas.openxmlformats.org/drawingml/2006/wordprocessingDrawing" xmlns:w10="urn:schemas-microsoft-com:office:word" xmlns:w="http://schemas.openxmlformats.org/wordprocessingml/2006/main" xmlns:w14="http://schemas.microsoft.com/office/word/2010/wordml" xmlns:w15="http://schemas.microsoft.com/office/word/2012/wordml" xmlns:w16se="http://schemas.microsoft.com/office/word/2015/wordml/symex" xmlns:wpg="http://schemas.microsoft.com/office/word/2010/wordprocessingGroup" xmlns:wpi="http://schemas.microsoft.com/office/word/2010/wordprocessingInk" xmlns:wne="http://schemas.microsoft.com/office/word/2006/wordml" xmlns:wps="http://schemas.microsoft.com/office/word/2010/wordprocessingShape" mc:Ignorable="w14 w15 w16se wp14">
   <w:footnote w:type="separator" w:id="-1">
     <w:p>
       <w:pPr>
@@ -20172,7 +20183,7 @@
 </file>
 
 <file path=word/header1.xml><?xml version="1.0" encoding="utf-8"?>
-<w:hdr xmlns:wpc="http://schemas.microsoft.com/office/word/2010/wordprocessingCanvas" xmlns:cx="http://schemas.microsoft.com/office/drawing/2014/chartex" xmlns:cx1="http://schemas.microsoft.com/office/drawing/2015/9/8/chartex" xmlns:mc="http://schemas.openxmlformats.org/markup-compatibility/2006" xmlns:o="urn:schemas-microsoft-com:office:office" xmlns:r="http://schemas.openxmlformats.org/officeDocument/2006/relationships" xmlns:m="http://schemas.openxmlformats.org/officeDocument/2006/math" xmlns:v="urn:schemas-microsoft-com:vml" xmlns:wp14="http://schemas.microsoft.com/office/word/2010/wordprocessingDrawing" xmlns:wp="http://schemas.openxmlformats.org/drawingml/2006/wordprocessingDrawing" xmlns:w10="urn:schemas-microsoft-com:office:word" xmlns:w="http://schemas.openxmlformats.org/wordprocessingml/2006/main" xmlns:w14="http://schemas.microsoft.com/office/word/2010/wordml" xmlns:w15="http://schemas.microsoft.com/office/word/2012/wordml" xmlns:w16se="http://schemas.microsoft.com/office/word/2015/wordml/symex" xmlns:wpg="http://schemas.microsoft.com/office/word/2010/wordprocessingGroup" xmlns:wpi="http://schemas.microsoft.com/office/word/2010/wordprocessingInk" xmlns:wne="http://schemas.microsoft.com/office/word/2006/wordml" xmlns:wps="http://schemas.microsoft.com/office/word/2010/wordprocessingShape" mc:Ignorable="w14 w15 w16se wp14">
+<w:hdr xmlns:wpc="http://schemas.microsoft.com/office/word/2010/wordprocessingCanvas" xmlns:cx="http://schemas.microsoft.com/office/drawing/2014/chartex" xmlns:cx1="http://schemas.microsoft.com/office/drawing/2015/9/8/chartex" xmlns:cx2="http://schemas.microsoft.com/office/drawing/2015/10/21/chartex" xmlns:mc="http://schemas.openxmlformats.org/markup-compatibility/2006" xmlns:o="urn:schemas-microsoft-com:office:office" xmlns:r="http://schemas.openxmlformats.org/officeDocument/2006/relationships" xmlns:m="http://schemas.openxmlformats.org/officeDocument/2006/math" xmlns:v="urn:schemas-microsoft-com:vml" xmlns:wp14="http://schemas.microsoft.com/office/word/2010/wordprocessingDrawing" xmlns:wp="http://schemas.openxmlformats.org/drawingml/2006/wordprocessingDrawing" xmlns:w10="urn:schemas-microsoft-com:office:word" xmlns:w="http://schemas.openxmlformats.org/wordprocessingml/2006/main" xmlns:w14="http://schemas.microsoft.com/office/word/2010/wordml" xmlns:w15="http://schemas.microsoft.com/office/word/2012/wordml" xmlns:w16se="http://schemas.microsoft.com/office/word/2015/wordml/symex" xmlns:wpg="http://schemas.microsoft.com/office/word/2010/wordprocessingGroup" xmlns:wpi="http://schemas.microsoft.com/office/word/2010/wordprocessingInk" xmlns:wne="http://schemas.microsoft.com/office/word/2006/wordml" xmlns:wps="http://schemas.microsoft.com/office/word/2010/wordprocessingShape" mc:Ignorable="w14 w15 w16se wp14">
   <w:p>
     <w:pPr>
       <w:jc w:val="center"/>
@@ -20275,7 +20286,7 @@
 </file>
 
 <file path=word/numbering.xml><?xml version="1.0" encoding="utf-8"?>
-<w:numbering xmlns:wpc="http://schemas.microsoft.com/office/word/2010/wordprocessingCanvas" xmlns:cx="http://schemas.microsoft.com/office/drawing/2014/chartex" xmlns:cx1="http://schemas.microsoft.com/office/drawing/2015/9/8/chartex" xmlns:mc="http://schemas.openxmlformats.org/markup-compatibility/2006" xmlns:o="urn:schemas-microsoft-com:office:office" xmlns:r="http://schemas.openxmlformats.org/officeDocument/2006/relationships" xmlns:m="http://schemas.openxmlformats.org/officeDocument/2006/math" xmlns:v="urn:schemas-microsoft-com:vml" xmlns:wp14="http://schemas.microsoft.com/office/word/2010/wordprocessingDrawing" xmlns:wp="http://schemas.openxmlformats.org/drawingml/2006/wordprocessingDrawing" xmlns:w10="urn:schemas-microsoft-com:office:word" xmlns:w="http://schemas.openxmlformats.org/wordprocessingml/2006/main" xmlns:w14="http://schemas.microsoft.com/office/word/2010/wordml" xmlns:w15="http://schemas.microsoft.com/office/word/2012/wordml" xmlns:w16se="http://schemas.microsoft.com/office/word/2015/wordml/symex" xmlns:wpg="http://schemas.microsoft.com/office/word/2010/wordprocessingGroup" xmlns:wpi="http://schemas.microsoft.com/office/word/2010/wordprocessingInk" xmlns:wne="http://schemas.microsoft.com/office/word/2006/wordml" xmlns:wps="http://schemas.microsoft.com/office/word/2010/wordprocessingShape" mc:Ignorable="w14 w15 w16se wp14">
+<w:numbering xmlns:wpc="http://schemas.microsoft.com/office/word/2010/wordprocessingCanvas" xmlns:cx="http://schemas.microsoft.com/office/drawing/2014/chartex" xmlns:cx1="http://schemas.microsoft.com/office/drawing/2015/9/8/chartex" xmlns:cx2="http://schemas.microsoft.com/office/drawing/2015/10/21/chartex" xmlns:mc="http://schemas.openxmlformats.org/markup-compatibility/2006" xmlns:o="urn:schemas-microsoft-com:office:office" xmlns:r="http://schemas.openxmlformats.org/officeDocument/2006/relationships" xmlns:m="http://schemas.openxmlformats.org/officeDocument/2006/math" xmlns:v="urn:schemas-microsoft-com:vml" xmlns:wp14="http://schemas.microsoft.com/office/word/2010/wordprocessingDrawing" xmlns:wp="http://schemas.openxmlformats.org/drawingml/2006/wordprocessingDrawing" xmlns:w10="urn:schemas-microsoft-com:office:word" xmlns:w="http://schemas.openxmlformats.org/wordprocessingml/2006/main" xmlns:w14="http://schemas.microsoft.com/office/word/2010/wordml" xmlns:w15="http://schemas.microsoft.com/office/word/2012/wordml" xmlns:w16se="http://schemas.microsoft.com/office/word/2015/wordml/symex" xmlns:wpg="http://schemas.microsoft.com/office/word/2010/wordprocessingGroup" xmlns:wpi="http://schemas.microsoft.com/office/word/2010/wordprocessingInk" xmlns:wne="http://schemas.microsoft.com/office/word/2006/wordml" xmlns:wps="http://schemas.microsoft.com/office/word/2010/wordprocessingShape" mc:Ignorable="w14 w15 w16se wp14">
   <w:abstractNum w:abstractNumId="0" w15:restartNumberingAfterBreak="0">
     <w:nsid w:val="00CC3476"/>
     <w:multiLevelType w:val="hybridMultilevel"/>
@@ -24377,7 +24388,7 @@
       </w:pPr>
     </w:pPrDefault>
   </w:docDefaults>
-  <w:latentStyles w:defLockedState="0" w:defUIPriority="99" w:defSemiHidden="0" w:defUnhideWhenUsed="0" w:defQFormat="0" w:count="371">
+  <w:latentStyles w:defLockedState="0" w:defUIPriority="99" w:defSemiHidden="0" w:defUnhideWhenUsed="0" w:defQFormat="0" w:count="373">
     <w:lsdException w:name="Normal" w:uiPriority="0" w:qFormat="1"/>
     <w:lsdException w:name="heading 1" w:uiPriority="9" w:qFormat="1"/>
     <w:lsdException w:name="heading 2" w:semiHidden="1" w:uiPriority="9" w:unhideWhenUsed="1" w:qFormat="1"/>
@@ -24483,7 +24494,6 @@
     <w:lsdException w:name="HTML Sample" w:semiHidden="1" w:unhideWhenUsed="1"/>
     <w:lsdException w:name="HTML Typewriter" w:semiHidden="1" w:unhideWhenUsed="1"/>
     <w:lsdException w:name="HTML Variable" w:semiHidden="1" w:unhideWhenUsed="1"/>
-    <w:lsdException w:name="Normal Table" w:semiHidden="1" w:unhideWhenUsed="1"/>
     <w:lsdException w:name="annotation subject" w:semiHidden="1" w:unhideWhenUsed="1"/>
     <w:lsdException w:name="No List" w:semiHidden="1" w:unhideWhenUsed="1"/>
     <w:lsdException w:name="Outline List 1" w:semiHidden="1" w:unhideWhenUsed="1"/>
@@ -24529,11 +24539,9 @@
     <w:lsdException w:name="Table Subtle 1" w:semiHidden="1" w:unhideWhenUsed="1"/>
     <w:lsdException w:name="Table Subtle 2" w:semiHidden="1" w:unhideWhenUsed="1"/>
     <w:lsdException w:name="Table Web 1" w:semiHidden="1" w:unhideWhenUsed="1"/>
-    <w:lsdException w:name="Table Web 2" w:semiHidden="1" w:unhideWhenUsed="1"/>
     <w:lsdException w:name="Table Web 3" w:semiHidden="1" w:unhideWhenUsed="1"/>
     <w:lsdException w:name="Balloon Text" w:semiHidden="1" w:unhideWhenUsed="1"/>
     <w:lsdException w:name="Table Grid" w:uiPriority="39"/>
-    <w:lsdException w:name="Table Theme" w:semiHidden="1" w:unhideWhenUsed="1"/>
     <w:lsdException w:name="Placeholder Text" w:semiHidden="1"/>
     <w:lsdException w:name="No Spacing" w:uiPriority="1" w:qFormat="1"/>
     <w:lsdException w:name="Light Shading" w:uiPriority="60"/>
@@ -24749,6 +24757,8 @@
     <w:lsdException w:name="List Table 5 Dark Accent 6" w:uiPriority="50"/>
     <w:lsdException w:name="List Table 6 Colorful Accent 6" w:uiPriority="51"/>
     <w:lsdException w:name="List Table 7 Colorful Accent 6" w:uiPriority="52"/>
+    <w:lsdException w:name="Mention" w:semiHidden="1" w:unhideWhenUsed="1"/>
+    <w:lsdException w:name="Smart Hyperlink" w:semiHidden="1" w:unhideWhenUsed="1"/>
   </w:latentStyles>
   <w:style w:type="paragraph" w:default="1" w:styleId="Normal">
     <w:name w:val="Normal"/>
@@ -26235,7 +26245,7 @@
 </file>
 
 <file path=customXml/itemProps1.xml><?xml version="1.0" encoding="utf-8"?>
-<ds:datastoreItem xmlns:ds="http://schemas.openxmlformats.org/officeDocument/2006/customXml" ds:itemID="{123F4146-0493-45D9-9552-5D2699789E0A}">
+<ds:datastoreItem xmlns:ds="http://schemas.openxmlformats.org/officeDocument/2006/customXml" ds:itemID="{4D1EFEC3-EC00-43FD-AC0B-BB10338ACEB5}">
   <ds:schemaRefs>
     <ds:schemaRef ds:uri="http://schemas.openxmlformats.org/officeDocument/2006/bibliography"/>
   </ds:schemaRefs>

</xml_diff>